<commit_message>
cambio en plan de gestion de configuracion
</commit_message>
<xml_diff>
--- a/Proyecto/Gestion de Configuracion/ISW_PLAN_ADM.docx
+++ b/Proyecto/Gestion de Configuracion/ISW_PLAN_ADM.docx
@@ -913,7 +913,7 @@
                 <w:szCs w:val="16"/>
                 <w:rtl w:val="0"/>
               </w:rPr>
-              <w:t xml:space="preserve">ISW_MODALIDAD_N°C_&lt;YYYY&gt;.pdf</w:t>
+              <w:t xml:space="preserve">ISW_MODALIDAD_&lt;Nº&gt;C_&lt;YYYY&gt;.pdf</w:t>
             </w:r>
             <w:r>
               <w:rPr>
@@ -948,7 +948,7 @@
                 <w:szCs w:val="16"/>
                 <w:rtl w:val="0"/>
               </w:rPr>
-              <w:t xml:space="preserve">http://&lt;nro IP servidor&gt;/SistemaX/Tronco/Proyecto/01 Requerimientos</w:t>
+              <w:t xml:space="preserve">/Bibliografia</w:t>
             </w:r>
           </w:p>
         </w:tc>
@@ -1038,7 +1038,7 @@
                 <w:szCs w:val="16"/>
                 <w:rtl w:val="0"/>
               </w:rPr>
-              <w:t xml:space="preserve">ISW_BIBLIOGRAFÍA_N°C_&lt;YYYY&gt;.pdf</w:t>
+              <w:t xml:space="preserve">ISW_BIBLIOGRAFÍA_&lt;N&gt;°C_&lt;YYYY&gt;.pdf</w:t>
             </w:r>
             <w:r>
               <w:rPr>
@@ -1073,7 +1073,7 @@
                 <w:szCs w:val="16"/>
                 <w:rtl w:val="0"/>
               </w:rPr>
-              <w:t xml:space="preserve">http://&lt;nro IP servidor&gt;/SistemaX/Tronco/Proyecto/01 Requerimientos/Minutas Relevamiento</w:t>
+              <w:t xml:space="preserve">/Biblograifa</w:t>
             </w:r>
           </w:p>
         </w:tc>
@@ -1163,7 +1163,7 @@
                 <w:szCs w:val="16"/>
                 <w:rtl w:val="0"/>
               </w:rPr>
-              <w:t xml:space="preserve">ISW_N°_&lt;NOMBRE&gt;.&lt;ext&gt;</w:t>
+              <w:t xml:space="preserve">ISW_&lt;N°&gt;_&lt;NOMBRE&gt;_&lt;YYYY&gt;.&lt;ext&gt;</w:t>
             </w:r>
             <w:r>
               <w:rPr>
@@ -1193,8 +1193,12 @@
             </w:pPr>
             <w:r>
               <w:rPr>
-                <w:rtl w:val="0"/>
-              </w:rPr>
+                <w:color w:val="0000ff"/>
+                <w:sz w:val="16"/>
+                <w:szCs w:val="16"/>
+                <w:rtl w:val="0"/>
+              </w:rPr>
+              <w:t xml:space="preserve">/Clases/Teoricas/Presentaciones PPT</w:t>
             </w:r>
           </w:p>
         </w:tc>
@@ -1314,8 +1318,12 @@
             </w:pPr>
             <w:r>
               <w:rPr>
-                <w:rtl w:val="0"/>
-              </w:rPr>
+                <w:color w:val="0000ff"/>
+                <w:sz w:val="16"/>
+                <w:szCs w:val="16"/>
+                <w:rtl w:val="0"/>
+              </w:rPr>
+              <w:t xml:space="preserve">/Trabajos Practicos/Conceptuales</w:t>
             </w:r>
           </w:p>
         </w:tc>
@@ -1435,8 +1443,12 @@
             </w:pPr>
             <w:r>
               <w:rPr>
-                <w:rtl w:val="0"/>
-              </w:rPr>
+                <w:color w:val="0000ff"/>
+                <w:sz w:val="16"/>
+                <w:szCs w:val="16"/>
+                <w:rtl w:val="0"/>
+              </w:rPr>
+              <w:t xml:space="preserve">/Trabajos Practicos/Evaluables</w:t>
             </w:r>
           </w:p>
         </w:tc>
@@ -1526,7 +1538,7 @@
                 <w:szCs w:val="16"/>
                 <w:rtl w:val="0"/>
               </w:rPr>
-              <w:t xml:space="preserve">ISW_RES_TRABAJOS_CONCEPTUALES_&lt;YYYY&gt;.pdf</w:t>
+              <w:t xml:space="preserve">ISW_RES_TC_&lt;NOMBRE TRABAJO CONCEPTUAL&gt;.pdf</w:t>
             </w:r>
             <w:r>
               <w:rPr>
@@ -1556,8 +1568,12 @@
             </w:pPr>
             <w:r>
               <w:rPr>
-                <w:rtl w:val="0"/>
-              </w:rPr>
+                <w:color w:val="0000ff"/>
+                <w:sz w:val="16"/>
+                <w:szCs w:val="16"/>
+                <w:rtl w:val="0"/>
+              </w:rPr>
+              <w:t xml:space="preserve">/Trabajos Practicos/Conceptuales</w:t>
             </w:r>
           </w:p>
         </w:tc>
@@ -1647,7 +1663,7 @@
                 <w:szCs w:val="16"/>
                 <w:rtl w:val="0"/>
               </w:rPr>
-              <w:t xml:space="preserve">ISW_RES_TP_EVALUABLES_&lt;YYYY&gt;.pdf</w:t>
+              <w:t xml:space="preserve">ISW_RES_TPE_&lt;Nº&gt;_&lt;NOMBRE TRABAJO EVALUABLE&gt;_&lt;YYYY&gt;.pdf</w:t>
             </w:r>
             <w:r>
               <w:rPr>
@@ -1677,8 +1693,12 @@
             </w:pPr>
             <w:r>
               <w:rPr>
-                <w:rtl w:val="0"/>
-              </w:rPr>
+                <w:color w:val="0000ff"/>
+                <w:sz w:val="16"/>
+                <w:szCs w:val="16"/>
+                <w:rtl w:val="0"/>
+              </w:rPr>
+              <w:t xml:space="preserve">/TrabajosPracticos/Evaluables/TP_&lt;Nº&gt;</w:t>
             </w:r>
           </w:p>
         </w:tc>
@@ -3581,7 +3601,7 @@
                 <w:szCs w:val="16"/>
                 <w:rtl w:val="0"/>
               </w:rPr>
-              <w:t xml:space="preserve">&lt;nro IP servidor&gt;</w:t>
+              <w:t xml:space="preserve">&lt;N°&gt;C</w:t>
             </w:r>
           </w:p>
         </w:tc>
@@ -3609,7 +3629,12 @@
                 <w:szCs w:val="16"/>
                 <w:rtl w:val="0"/>
               </w:rPr>
-              <w:t xml:space="preserve">Número de IP del servidor en el que se encuentran el repositorio del Proyecto. Ej: 172.150.1.33</w:t>
+              <w:t xml:space="preserve">Número del cuatrimestre en curso</w:t>
+            </w:r>
+            <w:r>
+              <w:rPr>
+                <w:rtl w:val="0"/>
+              </w:rPr>
             </w:r>
           </w:p>
         </w:tc>
@@ -3645,7 +3670,7 @@
                 <w:szCs w:val="16"/>
                 <w:rtl w:val="0"/>
               </w:rPr>
-              <w:t xml:space="preserve">N°C</w:t>
+              <w:t xml:space="preserve">&lt;YYYY&gt;</w:t>
             </w:r>
           </w:p>
         </w:tc>
@@ -3673,75 +3698,6 @@
                 <w:szCs w:val="16"/>
                 <w:rtl w:val="0"/>
               </w:rPr>
-              <w:t xml:space="preserve">Número del cuatrimestre en curso</w:t>
-            </w:r>
-            <w:r>
-              <w:rPr>
-                <w:rtl w:val="0"/>
-              </w:rPr>
-            </w:r>
-          </w:p>
-        </w:tc>
-      </w:tr>
-      <w:tr>
-        <w:trPr>
-          <w:trHeight w:val="240" w:hRule="atLeast"/>
-        </w:trPr>
-        <w:tc>
-          <w:tcPr>
-            <w:tcMar>
-              <w:top w:w="0.0" w:type="dxa"/>
-              <w:bottom w:w="0.0" w:type="dxa"/>
-            </w:tcMar>
-            <w:vAlign w:val="center"/>
-          </w:tcPr>
-          <w:p>
-            <w:pPr>
-              <w:keepLines w:val="1"/>
-              <w:widowControl w:val="0"/>
-              <w:spacing w:line="240" w:lineRule="auto"/>
-              <w:jc w:val="both"/>
-              <w:rPr>
-                <w:b w:val="1"/>
-                <w:sz w:val="16"/>
-                <w:szCs w:val="16"/>
-              </w:rPr>
-            </w:pPr>
-            <w:r>
-              <w:rPr>
-                <w:b w:val="1"/>
-                <w:sz w:val="16"/>
-                <w:szCs w:val="16"/>
-                <w:rtl w:val="0"/>
-              </w:rPr>
-              <w:t xml:space="preserve">&lt;YYYY&gt;</w:t>
-            </w:r>
-          </w:p>
-        </w:tc>
-        <w:tc>
-          <w:tcPr>
-            <w:tcMar>
-              <w:top w:w="0.0" w:type="dxa"/>
-              <w:bottom w:w="0.0" w:type="dxa"/>
-            </w:tcMar>
-          </w:tcPr>
-          <w:p>
-            <w:pPr>
-              <w:keepLines w:val="1"/>
-              <w:widowControl w:val="0"/>
-              <w:spacing w:line="240" w:lineRule="auto"/>
-              <w:ind w:left="5" w:firstLine="0"/>
-              <w:rPr>
-                <w:sz w:val="16"/>
-                <w:szCs w:val="16"/>
-              </w:rPr>
-            </w:pPr>
-            <w:r>
-              <w:rPr>
-                <w:sz w:val="16"/>
-                <w:szCs w:val="16"/>
-                <w:rtl w:val="0"/>
-              </w:rPr>
               <w:t xml:space="preserve">Año </w:t>
             </w:r>
             <w:r>
@@ -3751,70 +3707,6 @@
                 <w:rtl w:val="0"/>
               </w:rPr>
               <w:t xml:space="preserve">en formato numérico (AñoMesDía).</w:t>
-            </w:r>
-          </w:p>
-        </w:tc>
-      </w:tr>
-      <w:tr>
-        <w:trPr>
-          <w:trHeight w:val="240" w:hRule="atLeast"/>
-        </w:trPr>
-        <w:tc>
-          <w:tcPr>
-            <w:tcMar>
-              <w:top w:w="0.0" w:type="dxa"/>
-              <w:bottom w:w="0.0" w:type="dxa"/>
-            </w:tcMar>
-            <w:vAlign w:val="center"/>
-          </w:tcPr>
-          <w:p>
-            <w:pPr>
-              <w:keepLines w:val="1"/>
-              <w:widowControl w:val="0"/>
-              <w:spacing w:line="240" w:lineRule="auto"/>
-              <w:jc w:val="both"/>
-              <w:rPr>
-                <w:b w:val="1"/>
-                <w:sz w:val="16"/>
-                <w:szCs w:val="16"/>
-              </w:rPr>
-            </w:pPr>
-            <w:r>
-              <w:rPr>
-                <w:b w:val="1"/>
-                <w:sz w:val="16"/>
-                <w:szCs w:val="16"/>
-                <w:rtl w:val="0"/>
-              </w:rPr>
-              <w:t xml:space="preserve">&lt;HHMM&gt;</w:t>
-            </w:r>
-          </w:p>
-        </w:tc>
-        <w:tc>
-          <w:tcPr>
-            <w:tcMar>
-              <w:top w:w="0.0" w:type="dxa"/>
-              <w:bottom w:w="0.0" w:type="dxa"/>
-            </w:tcMar>
-          </w:tcPr>
-          <w:p>
-            <w:pPr>
-              <w:keepLines w:val="1"/>
-              <w:widowControl w:val="0"/>
-              <w:spacing w:line="240" w:lineRule="auto"/>
-              <w:ind w:left="5" w:firstLine="0"/>
-              <w:rPr>
-                <w:sz w:val="16"/>
-                <w:szCs w:val="16"/>
-              </w:rPr>
-            </w:pPr>
-            <w:r>
-              <w:rPr>
-                <w:sz w:val="16"/>
-                <w:szCs w:val="16"/>
-                <w:rtl w:val="0"/>
-              </w:rPr>
-              <w:t xml:space="preserve">Hora de inicio en formato numérico (HoraMinutos)</w:t>
             </w:r>
           </w:p>
         </w:tc>

</xml_diff>